<commit_message>
Update Session 02 - Employability Game.docx
</commit_message>
<xml_diff>
--- a/Session 02 - Employability Game.docx
+++ b/Session 02 - Employability Game.docx
@@ -35,27 +35,14 @@
       </w:pPr>
     </w:p>
     <w:p>
-      <w:pPr>
-        <w:pStyle w:val="ListParagraph"/>
-        <w:numPr>
-          <w:ilvl w:val="0"/>
-          <w:numId w:val="1"/>
-        </w:numPr>
-      </w:pPr>
       <w:r>
         <w:t>In our game, the player</w:t>
       </w:r>
       <w:r>
-        <w:t xml:space="preserve"> wants to obtain more </w:t>
-      </w:r>
-      <w:r>
-        <w:t xml:space="preserve">skills </w:t>
-      </w:r>
-      <w:r>
-        <w:t xml:space="preserve">than their opponent(s) </w:t>
-      </w:r>
-      <w:r>
-        <w:t xml:space="preserve">before the </w:t>
+        <w:t>/team wants to have the most Skills for</w:t>
+      </w:r>
+      <w:r>
+        <w:t xml:space="preserve"> the </w:t>
       </w:r>
       <w:r>
         <w:t>“</w:t>
@@ -67,49 +54,60 @@
         <w:t>”</w:t>
       </w:r>
       <w:r>
-        <w:t xml:space="preserve">, which is the end of the game, </w:t>
-      </w:r>
-      <w:proofErr w:type="gramStart"/>
-      <w:r>
-        <w:t>in order</w:t>
-      </w:r>
-      <w:r>
-        <w:t xml:space="preserve"> to</w:t>
-      </w:r>
-      <w:proofErr w:type="gramEnd"/>
-      <w:r>
-        <w:t xml:space="preserve"> get the job</w:t>
+        <w:t>, which is the end of the game</w:t>
       </w:r>
       <w:r>
         <w:t xml:space="preserve">. </w:t>
       </w:r>
     </w:p>
     <w:p>
-      <w:pPr>
-        <w:pStyle w:val="ListParagraph"/>
-        <w:numPr>
-          <w:ilvl w:val="0"/>
-          <w:numId w:val="1"/>
-        </w:numPr>
-      </w:pPr>
-      <w:r>
-        <w:t xml:space="preserve">To </w:t>
-      </w:r>
-      <w:r>
-        <w:t xml:space="preserve">make the game, the materials needed are a board, </w:t>
-      </w:r>
-      <w:r>
-        <w:t>counters to show where players are on the board, a pair of dice, 5 cards stating the possible jobs that the player is “interviewing” for and 12 cards for the 12 available skills to collect.</w:t>
-      </w:r>
-    </w:p>
-    <w:p>
-      <w:pPr>
-        <w:pStyle w:val="ListParagraph"/>
-        <w:numPr>
-          <w:ilvl w:val="0"/>
-          <w:numId w:val="1"/>
-        </w:numPr>
-      </w:pPr>
+      <w:r>
+        <w:t>The materials needed for the game</w:t>
+      </w:r>
+      <w:r>
+        <w:t xml:space="preserve"> are a board, </w:t>
+      </w:r>
+      <w:r>
+        <w:t xml:space="preserve">6 </w:t>
+      </w:r>
+      <w:r>
+        <w:t xml:space="preserve">counters to show where players are on the board, a pair of dice, 5 </w:t>
+      </w:r>
+      <w:r>
+        <w:t>Jobs</w:t>
+      </w:r>
+      <w:r>
+        <w:t xml:space="preserve"> Cards</w:t>
+      </w:r>
+      <w:r>
+        <w:t>,</w:t>
+      </w:r>
+      <w:r>
+        <w:t xml:space="preserve"> and </w:t>
+      </w:r>
+      <w:r>
+        <w:t>12</w:t>
+      </w:r>
+      <w:r>
+        <w:t xml:space="preserve"> </w:t>
+      </w:r>
+      <w:r>
+        <w:t xml:space="preserve">Skills </w:t>
+      </w:r>
+      <w:r>
+        <w:t>cards</w:t>
+      </w:r>
+      <w:r>
+        <w:t xml:space="preserve">, </w:t>
+      </w:r>
+      <w:r>
+        <w:t>shown in Figure 2</w:t>
+      </w:r>
+      <w:r>
+        <w:t>.</w:t>
+      </w:r>
+    </w:p>
+    <w:p>
       <w:r>
         <w:t xml:space="preserve">The rules of the game are as follows: </w:t>
       </w:r>
@@ -123,7 +121,7 @@
         </w:numPr>
       </w:pPr>
       <w:r>
-        <w:t>2-6 players split themselves into teams depending on the number of players (2-3 teams recommended).</w:t>
+        <w:t>2-6 players split themselves into teams (2-3 teams recommended).</w:t>
       </w:r>
     </w:p>
     <w:p>
@@ -135,7 +133,25 @@
         </w:numPr>
       </w:pPr>
       <w:r>
-        <w:t xml:space="preserve">Pick one of the five cards detailing which job the players will be interviewing for, and which skills are required. The player/team with the most skills out of those stated on the card will win the game. </w:t>
+        <w:t>One player</w:t>
+      </w:r>
+      <w:r>
+        <w:t xml:space="preserve"> should pick up a Job card</w:t>
+      </w:r>
+      <w:r>
+        <w:t xml:space="preserve"> which </w:t>
+      </w:r>
+      <w:r>
+        <w:t xml:space="preserve">outlines the </w:t>
+      </w:r>
+      <w:r>
+        <w:t>job the players will be interviewing for, and which skills are required. The player/team with the most</w:t>
+      </w:r>
+      <w:r>
+        <w:t xml:space="preserve"> associated</w:t>
+      </w:r>
+      <w:r>
+        <w:t xml:space="preserve"> skills will win the game. </w:t>
       </w:r>
     </w:p>
     <w:p>
@@ -159,6 +175,9 @@
         <w:t>in Figure 1</w:t>
       </w:r>
       <w:r>
+        <w:t>, Labelled “A”</w:t>
+      </w:r>
+      <w:r>
         <w:t>) and rolls the dice. Whichever player/team rolls the highest number goes first and moves that number of spaces.</w:t>
       </w:r>
       <w:r>
@@ -177,7 +196,10 @@
         <w:t xml:space="preserve"> the same</w:t>
       </w:r>
       <w:r>
-        <w:t xml:space="preserve"> score, roll again until one team scores higher than the other.</w:t>
+        <w:t xml:space="preserve"> score, roll again</w:t>
+      </w:r>
+      <w:r>
+        <w:t>.</w:t>
       </w:r>
     </w:p>
     <w:p>
@@ -188,15 +210,128 @@
           <w:numId w:val="1"/>
         </w:numPr>
       </w:pPr>
+      <w:r>
+        <w:t xml:space="preserve">To gain Skills, </w:t>
+      </w:r>
+      <w:r>
+        <w:t xml:space="preserve">the </w:t>
+      </w:r>
+      <w:r>
+        <w:t xml:space="preserve">team must </w:t>
+      </w:r>
+      <w:r>
+        <w:t xml:space="preserve">land </w:t>
+      </w:r>
+      <w:r>
+        <w:t>on a square with a gold star in it</w:t>
+      </w:r>
+      <w:r>
+        <w:t xml:space="preserve"> (Labelled “C” in Figure 1). </w:t>
+      </w:r>
+      <w:r>
+        <w:t>On this square, the team picks up</w:t>
+      </w:r>
+      <w:r>
+        <w:t xml:space="preserve"> a card from the Skills card pile</w:t>
+      </w:r>
+      <w:r>
+        <w:t xml:space="preserve">. </w:t>
+      </w:r>
+      <w:r>
+        <w:t xml:space="preserve">If this </w:t>
+      </w:r>
+      <w:r>
+        <w:t>Skill</w:t>
+      </w:r>
+      <w:r>
+        <w:t xml:space="preserve"> is outlined on the Job card</w:t>
+      </w:r>
+      <w:r>
+        <w:t xml:space="preserve"> in play, it will be advantageous to keep </w:t>
+      </w:r>
+      <w:r>
+        <w:t>it</w:t>
+      </w:r>
+      <w:r>
+        <w:t>.</w:t>
+      </w:r>
     </w:p>
     <w:p>
       <w:pPr>
         <w:pStyle w:val="ListParagraph"/>
         <w:numPr>
-          <w:ilvl w:val="0"/>
+          <w:ilvl w:val="1"/>
           <w:numId w:val="1"/>
         </w:numPr>
       </w:pPr>
+      <w:r>
+        <w:t>Skills can be lost</w:t>
+      </w:r>
+      <w:r>
+        <w:t xml:space="preserve"> if a team lands on a </w:t>
+      </w:r>
+      <w:r>
+        <w:t>“Lose Skill” square</w:t>
+      </w:r>
+      <w:r>
+        <w:t>.</w:t>
+      </w:r>
+      <w:r>
+        <w:t xml:space="preserve"> </w:t>
+      </w:r>
+      <w:r>
+        <w:t>In this case,</w:t>
+      </w:r>
+      <w:r>
+        <w:t xml:space="preserve"> the team must choose a </w:t>
+      </w:r>
+      <w:r>
+        <w:t xml:space="preserve">Skill </w:t>
+      </w:r>
+      <w:r>
+        <w:t>to discard from their hand.</w:t>
+      </w:r>
+      <w:r>
+        <w:t xml:space="preserve"> This</w:t>
+      </w:r>
+      <w:r>
+        <w:t xml:space="preserve"> card goes to the bottom of the Skill</w:t>
+      </w:r>
+      <w:r>
+        <w:t>s</w:t>
+      </w:r>
+      <w:r>
+        <w:t xml:space="preserve"> cards pile</w:t>
+      </w:r>
+      <w:r>
+        <w:t>.</w:t>
+      </w:r>
+    </w:p>
+    <w:p>
+      <w:pPr>
+        <w:pStyle w:val="ListParagraph"/>
+        <w:numPr>
+          <w:ilvl w:val="1"/>
+          <w:numId w:val="1"/>
+        </w:numPr>
+      </w:pPr>
+      <w:r>
+        <w:t xml:space="preserve">When </w:t>
+      </w:r>
+      <w:r>
+        <w:t xml:space="preserve">a team </w:t>
+      </w:r>
+      <w:r>
+        <w:t xml:space="preserve">reaches </w:t>
+      </w:r>
+      <w:r>
+        <w:t>the Interview Over area, the game ends, and the team with the most skills</w:t>
+      </w:r>
+      <w:r>
+        <w:t xml:space="preserve"> required for the current Job wins.</w:t>
+      </w:r>
+    </w:p>
+    <w:p>
       <w:r>
         <w:rPr>
           <w:noProof/>
@@ -204,16 +339,16 @@
         <mc:AlternateContent>
           <mc:Choice Requires="wps">
             <w:drawing>
-              <wp:anchor distT="45720" distB="45720" distL="114300" distR="114300" simplePos="0" relativeHeight="251664384" behindDoc="0" locked="0" layoutInCell="1" allowOverlap="1" wp14:anchorId="7D118D9A" wp14:editId="614A596B">
+              <wp:anchor distT="45720" distB="45720" distL="114300" distR="114300" simplePos="0" relativeHeight="251646464" behindDoc="0" locked="0" layoutInCell="1" allowOverlap="1" wp14:anchorId="7D118D9A" wp14:editId="503C39A9">
                 <wp:simplePos x="0" y="0"/>
                 <wp:positionH relativeFrom="column">
-                  <wp:posOffset>698500</wp:posOffset>
+                  <wp:posOffset>781050</wp:posOffset>
                 </wp:positionH>
                 <wp:positionV relativeFrom="paragraph">
-                  <wp:posOffset>3694430</wp:posOffset>
+                  <wp:posOffset>2584450</wp:posOffset>
                 </wp:positionV>
-                <wp:extent cx="3702050" cy="527050"/>
-                <wp:effectExtent l="0" t="0" r="12700" b="25400"/>
+                <wp:extent cx="3702050" cy="558800"/>
+                <wp:effectExtent l="0" t="0" r="12700" b="12700"/>
                 <wp:wrapSquare wrapText="bothSides"/>
                 <wp:docPr id="4" name="Text Box 2"/>
                 <wp:cNvGraphicFramePr>
@@ -228,7 +363,7 @@
                       <wps:spPr bwMode="auto">
                         <a:xfrm>
                           <a:off x="0" y="0"/>
-                          <a:ext cx="3702050" cy="527050"/>
+                          <a:ext cx="3702050" cy="558800"/>
                         </a:xfrm>
                         <a:prstGeom prst="rect">
                           <a:avLst/>
@@ -294,7 +429,35 @@
                                 <w:sz w:val="18"/>
                                 <w:szCs w:val="18"/>
                               </w:rPr>
-                              <w:t xml:space="preserve"> the “INTERVIEW OVER” area (B), and Gold Stars (C) to show potential areas where Skills can be obtained.</w:t>
+                              <w:t xml:space="preserve"> “INTERVIEW OVER” area (B), and Gold Stars (C) to show </w:t>
+                            </w:r>
+                            <w:r>
+                              <w:rPr>
+                                <w:sz w:val="18"/>
+                                <w:szCs w:val="18"/>
+                              </w:rPr>
+                              <w:t xml:space="preserve">a “Gain </w:t>
+                            </w:r>
+                            <w:r>
+                              <w:rPr>
+                                <w:sz w:val="18"/>
+                                <w:szCs w:val="18"/>
+                              </w:rPr>
+                              <w:t>Skill</w:t>
+                            </w:r>
+                            <w:r>
+                              <w:rPr>
+                                <w:sz w:val="18"/>
+                                <w:szCs w:val="18"/>
+                              </w:rPr>
+                              <w:t>” square</w:t>
+                            </w:r>
+                            <w:r>
+                              <w:rPr>
+                                <w:sz w:val="18"/>
+                                <w:szCs w:val="18"/>
+                              </w:rPr>
+                              <w:t>.</w:t>
                             </w:r>
                             <w:r>
                               <w:rPr>
@@ -302,6 +465,20 @@
                                 <w:szCs w:val="18"/>
                               </w:rPr>
                               <w:t xml:space="preserve"> </w:t>
+                            </w:r>
+                            <w:r>
+                              <w:rPr>
+                                <w:sz w:val="18"/>
+                                <w:szCs w:val="18"/>
+                              </w:rPr>
+                              <w:t>Includes notes from the designer, Steven</w:t>
+                            </w:r>
+                            <w:r>
+                              <w:rPr>
+                                <w:sz w:val="18"/>
+                                <w:szCs w:val="18"/>
+                              </w:rPr>
+                              <w:t xml:space="preserve"> Smith.</w:t>
                             </w:r>
                           </w:p>
                         </w:txbxContent>
@@ -327,7 +504,7 @@
                 <v:stroke joinstyle="miter"/>
                 <v:path gradientshapeok="t" o:connecttype="rect"/>
               </v:shapetype>
-              <v:shape id="Text Box 2" o:spid="_x0000_s1026" type="#_x0000_t202" style="position:absolute;left:0;text-align:left;margin-left:55pt;margin-top:290.9pt;width:291.5pt;height:41.5pt;z-index:251664384;visibility:visible;mso-wrap-style:square;mso-width-percent:0;mso-height-percent:0;mso-wrap-distance-left:9pt;mso-wrap-distance-top:3.6pt;mso-wrap-distance-right:9pt;mso-wrap-distance-bottom:3.6pt;mso-position-horizontal:absolute;mso-position-horizontal-relative:text;mso-position-vertical:absolute;mso-position-vertical-relative:text;mso-width-percent:0;mso-height-percent:0;mso-width-relative:margin;mso-height-relative:margin;v-text-anchor:top" o:gfxdata="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">
+              <v:shape id="Text Box 2" o:spid="_x0000_s1026" type="#_x0000_t202" style="position:absolute;margin-left:61.5pt;margin-top:203.5pt;width:291.5pt;height:44pt;z-index:251646464;visibility:visible;mso-wrap-style:square;mso-width-percent:0;mso-height-percent:0;mso-wrap-distance-left:9pt;mso-wrap-distance-top:3.6pt;mso-wrap-distance-right:9pt;mso-wrap-distance-bottom:3.6pt;mso-position-horizontal:absolute;mso-position-horizontal-relative:text;mso-position-vertical:absolute;mso-position-vertical-relative:text;mso-width-percent:0;mso-height-percent:0;mso-width-relative:margin;mso-height-relative:margin;v-text-anchor:top" o:gfxdata="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">
                 <v:textbox>
                   <w:txbxContent>
                     <w:p>
@@ -377,7 +554,35 @@
                           <w:sz w:val="18"/>
                           <w:szCs w:val="18"/>
                         </w:rPr>
-                        <w:t xml:space="preserve"> the “INTERVIEW OVER” area (B), and Gold Stars (C) to show potential areas where Skills can be obtained.</w:t>
+                        <w:t xml:space="preserve"> “INTERVIEW OVER” area (B), and Gold Stars (C) to show </w:t>
+                      </w:r>
+                      <w:r>
+                        <w:rPr>
+                          <w:sz w:val="18"/>
+                          <w:szCs w:val="18"/>
+                        </w:rPr>
+                        <w:t xml:space="preserve">a “Gain </w:t>
+                      </w:r>
+                      <w:r>
+                        <w:rPr>
+                          <w:sz w:val="18"/>
+                          <w:szCs w:val="18"/>
+                        </w:rPr>
+                        <w:t>Skill</w:t>
+                      </w:r>
+                      <w:r>
+                        <w:rPr>
+                          <w:sz w:val="18"/>
+                          <w:szCs w:val="18"/>
+                        </w:rPr>
+                        <w:t>” square</w:t>
+                      </w:r>
+                      <w:r>
+                        <w:rPr>
+                          <w:sz w:val="18"/>
+                          <w:szCs w:val="18"/>
+                        </w:rPr>
+                        <w:t>.</w:t>
                       </w:r>
                       <w:r>
                         <w:rPr>
@@ -385,6 +590,20 @@
                           <w:szCs w:val="18"/>
                         </w:rPr>
                         <w:t xml:space="preserve"> </w:t>
+                      </w:r>
+                      <w:r>
+                        <w:rPr>
+                          <w:sz w:val="18"/>
+                          <w:szCs w:val="18"/>
+                        </w:rPr>
+                        <w:t>Includes notes from the designer, Steven</w:t>
+                      </w:r>
+                      <w:r>
+                        <w:rPr>
+                          <w:sz w:val="18"/>
+                          <w:szCs w:val="18"/>
+                        </w:rPr>
+                        <w:t xml:space="preserve"> Smith.</w:t>
                       </w:r>
                     </w:p>
                   </w:txbxContent>
@@ -402,16 +621,16 @@
         <mc:AlternateContent>
           <mc:Choice Requires="wps">
             <w:drawing>
-              <wp:anchor distT="45720" distB="45720" distL="114300" distR="114300" simplePos="0" relativeHeight="251670528" behindDoc="0" locked="0" layoutInCell="1" allowOverlap="1" wp14:anchorId="446A5B6E" wp14:editId="61FDA0F8">
+              <wp:anchor distT="45720" distB="45720" distL="114300" distR="114300" simplePos="0" relativeHeight="251700736" behindDoc="0" locked="0" layoutInCell="1" allowOverlap="1" wp14:anchorId="446A5B6E" wp14:editId="334A279F">
                 <wp:simplePos x="0" y="0"/>
                 <wp:positionH relativeFrom="column">
-                  <wp:posOffset>4635500</wp:posOffset>
+                  <wp:posOffset>5041900</wp:posOffset>
                 </wp:positionH>
                 <wp:positionV relativeFrom="paragraph">
-                  <wp:posOffset>2068830</wp:posOffset>
+                  <wp:posOffset>952500</wp:posOffset>
                 </wp:positionV>
-                <wp:extent cx="1225550" cy="209550"/>
-                <wp:effectExtent l="0" t="0" r="12700" b="19050"/>
+                <wp:extent cx="996950" cy="215900"/>
+                <wp:effectExtent l="0" t="0" r="12700" b="12700"/>
                 <wp:wrapSquare wrapText="bothSides"/>
                 <wp:docPr id="7" name="Text Box 2"/>
                 <wp:cNvGraphicFramePr>
@@ -426,7 +645,7 @@
                       <wps:spPr bwMode="auto">
                         <a:xfrm>
                           <a:off x="0" y="0"/>
-                          <a:ext cx="1225550" cy="209550"/>
+                          <a:ext cx="996950" cy="215900"/>
                         </a:xfrm>
                         <a:prstGeom prst="rect">
                           <a:avLst/>
@@ -457,7 +676,14 @@
                                 <w:sz w:val="14"/>
                                 <w:szCs w:val="14"/>
                               </w:rPr>
-                              <w:t>C – A square with a Skill in it</w:t>
+                              <w:t xml:space="preserve">C – </w:t>
+                            </w:r>
+                            <w:r>
+                              <w:rPr>
+                                <w:sz w:val="14"/>
+                                <w:szCs w:val="14"/>
+                              </w:rPr>
+                              <w:t>“Gain Skill” square</w:t>
                             </w:r>
                           </w:p>
                         </w:txbxContent>
@@ -479,7 +705,7 @@
           </mc:Choice>
           <mc:Fallback>
             <w:pict>
-              <v:shape w14:anchorId="446A5B6E" id="_x0000_s1027" type="#_x0000_t202" style="position:absolute;left:0;text-align:left;margin-left:365pt;margin-top:162.9pt;width:96.5pt;height:16.5pt;z-index:251670528;visibility:visible;mso-wrap-style:square;mso-width-percent:0;mso-height-percent:0;mso-wrap-distance-left:9pt;mso-wrap-distance-top:3.6pt;mso-wrap-distance-right:9pt;mso-wrap-distance-bottom:3.6pt;mso-position-horizontal:absolute;mso-position-horizontal-relative:text;mso-position-vertical:absolute;mso-position-vertical-relative:text;mso-width-percent:0;mso-height-percent:0;mso-width-relative:margin;mso-height-relative:margin;v-text-anchor:top" o:gfxdata="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">
+              <v:shape w14:anchorId="446A5B6E" id="_x0000_s1027" type="#_x0000_t202" style="position:absolute;margin-left:397pt;margin-top:75pt;width:78.5pt;height:17pt;z-index:251700736;visibility:visible;mso-wrap-style:square;mso-width-percent:0;mso-height-percent:0;mso-wrap-distance-left:9pt;mso-wrap-distance-top:3.6pt;mso-wrap-distance-right:9pt;mso-wrap-distance-bottom:3.6pt;mso-position-horizontal:absolute;mso-position-horizontal-relative:text;mso-position-vertical:absolute;mso-position-vertical-relative:text;mso-width-percent:0;mso-height-percent:0;mso-width-relative:margin;mso-height-relative:margin;v-text-anchor:top" o:gfxdata="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">
                 <v:textbox>
                   <w:txbxContent>
                     <w:p>
@@ -494,7 +720,14 @@
                           <w:sz w:val="14"/>
                           <w:szCs w:val="14"/>
                         </w:rPr>
-                        <w:t>C – A square with a Skill in it</w:t>
+                        <w:t xml:space="preserve">C – </w:t>
+                      </w:r>
+                      <w:r>
+                        <w:rPr>
+                          <w:sz w:val="14"/>
+                          <w:szCs w:val="14"/>
+                        </w:rPr>
+                        <w:t>“Gain Skill” square</w:t>
                       </w:r>
                     </w:p>
                   </w:txbxContent>
@@ -512,13 +745,145 @@
         <mc:AlternateContent>
           <mc:Choice Requires="wps">
             <w:drawing>
-              <wp:anchor distT="45720" distB="45720" distL="114300" distR="114300" simplePos="0" relativeHeight="251666432" behindDoc="0" locked="0" layoutInCell="1" allowOverlap="1" wp14:anchorId="74A92799" wp14:editId="1C23E65F">
+              <wp:anchor distT="45720" distB="45720" distL="114300" distR="114300" simplePos="0" relativeHeight="251683328" behindDoc="1" locked="0" layoutInCell="1" allowOverlap="1" wp14:anchorId="1E6DE653" wp14:editId="50256A1A">
                 <wp:simplePos x="0" y="0"/>
                 <wp:positionH relativeFrom="column">
-                  <wp:posOffset>101600</wp:posOffset>
+                  <wp:posOffset>3378200</wp:posOffset>
                 </wp:positionH>
                 <wp:positionV relativeFrom="paragraph">
-                  <wp:posOffset>1294130</wp:posOffset>
+                  <wp:posOffset>1872615</wp:posOffset>
+                </wp:positionV>
+                <wp:extent cx="749300" cy="323850"/>
+                <wp:effectExtent l="0" t="0" r="12700" b="19050"/>
+                <wp:wrapTight wrapText="bothSides">
+                  <wp:wrapPolygon edited="0">
+                    <wp:start x="0" y="0"/>
+                    <wp:lineTo x="0" y="21600"/>
+                    <wp:lineTo x="21417" y="21600"/>
+                    <wp:lineTo x="21417" y="0"/>
+                    <wp:lineTo x="0" y="0"/>
+                  </wp:wrapPolygon>
+                </wp:wrapTight>
+                <wp:docPr id="6" name="Text Box 2"/>
+                <wp:cNvGraphicFramePr>
+                  <a:graphicFrameLocks xmlns:a="http://schemas.openxmlformats.org/drawingml/2006/main"/>
+                </wp:cNvGraphicFramePr>
+                <a:graphic xmlns:a="http://schemas.openxmlformats.org/drawingml/2006/main">
+                  <a:graphicData uri="http://schemas.microsoft.com/office/word/2010/wordprocessingShape">
+                    <wps:wsp>
+                      <wps:cNvSpPr txBox="1">
+                        <a:spLocks noChangeArrowheads="1"/>
+                      </wps:cNvSpPr>
+                      <wps:spPr bwMode="auto">
+                        <a:xfrm>
+                          <a:off x="0" y="0"/>
+                          <a:ext cx="749300" cy="323850"/>
+                        </a:xfrm>
+                        <a:prstGeom prst="rect">
+                          <a:avLst/>
+                        </a:prstGeom>
+                        <a:solidFill>
+                          <a:srgbClr val="FFFFFF"/>
+                        </a:solidFill>
+                        <a:ln w="9525">
+                          <a:solidFill>
+                            <a:srgbClr val="000000"/>
+                          </a:solidFill>
+                          <a:miter lim="800000"/>
+                          <a:headEnd/>
+                          <a:tailEnd/>
+                        </a:ln>
+                      </wps:spPr>
+                      <wps:txbx>
+                        <w:txbxContent>
+                          <w:p>
+                            <w:pPr>
+                              <w:rPr>
+                                <w:sz w:val="14"/>
+                                <w:szCs w:val="14"/>
+                              </w:rPr>
+                            </w:pPr>
+                            <w:r>
+                              <w:rPr>
+                                <w:sz w:val="14"/>
+                                <w:szCs w:val="14"/>
+                              </w:rPr>
+                              <w:t xml:space="preserve">B – INTERVIEW OVER </w:t>
+                            </w:r>
+                            <w:r>
+                              <w:rPr>
+                                <w:sz w:val="14"/>
+                                <w:szCs w:val="14"/>
+                              </w:rPr>
+                              <w:t>area</w:t>
+                            </w:r>
+                          </w:p>
+                        </w:txbxContent>
+                      </wps:txbx>
+                      <wps:bodyPr rot="0" vert="horz" wrap="square" lIns="91440" tIns="45720" rIns="91440" bIns="45720" anchor="t" anchorCtr="0">
+                        <a:noAutofit/>
+                      </wps:bodyPr>
+                    </wps:wsp>
+                  </a:graphicData>
+                </a:graphic>
+                <wp14:sizeRelH relativeFrom="margin">
+                  <wp14:pctWidth>0</wp14:pctWidth>
+                </wp14:sizeRelH>
+                <wp14:sizeRelV relativeFrom="margin">
+                  <wp14:pctHeight>0</wp14:pctHeight>
+                </wp14:sizeRelV>
+              </wp:anchor>
+            </w:drawing>
+          </mc:Choice>
+          <mc:Fallback>
+            <w:pict>
+              <v:shape w14:anchorId="1E6DE653" id="_x0000_s1028" type="#_x0000_t202" style="position:absolute;margin-left:266pt;margin-top:147.45pt;width:59pt;height:25.5pt;z-index:-251633152;visibility:visible;mso-wrap-style:square;mso-width-percent:0;mso-height-percent:0;mso-wrap-distance-left:9pt;mso-wrap-distance-top:3.6pt;mso-wrap-distance-right:9pt;mso-wrap-distance-bottom:3.6pt;mso-position-horizontal:absolute;mso-position-horizontal-relative:text;mso-position-vertical:absolute;mso-position-vertical-relative:text;mso-width-percent:0;mso-height-percent:0;mso-width-relative:margin;mso-height-relative:margin;v-text-anchor:top" o:gfxdata="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">
+                <v:textbox>
+                  <w:txbxContent>
+                    <w:p>
+                      <w:pPr>
+                        <w:rPr>
+                          <w:sz w:val="14"/>
+                          <w:szCs w:val="14"/>
+                        </w:rPr>
+                      </w:pPr>
+                      <w:r>
+                        <w:rPr>
+                          <w:sz w:val="14"/>
+                          <w:szCs w:val="14"/>
+                        </w:rPr>
+                        <w:t xml:space="preserve">B – INTERVIEW OVER </w:t>
+                      </w:r>
+                      <w:r>
+                        <w:rPr>
+                          <w:sz w:val="14"/>
+                          <w:szCs w:val="14"/>
+                        </w:rPr>
+                        <w:t>area</w:t>
+                      </w:r>
+                    </w:p>
+                  </w:txbxContent>
+                </v:textbox>
+                <w10:wrap type="tight"/>
+              </v:shape>
+            </w:pict>
+          </mc:Fallback>
+        </mc:AlternateContent>
+      </w:r>
+      <w:r>
+        <w:rPr>
+          <w:noProof/>
+        </w:rPr>
+        <mc:AlternateContent>
+          <mc:Choice Requires="wps">
+            <w:drawing>
+              <wp:anchor distT="45720" distB="45720" distL="114300" distR="114300" simplePos="0" relativeHeight="251663872" behindDoc="0" locked="0" layoutInCell="1" allowOverlap="1" wp14:anchorId="74A92799" wp14:editId="5C6E8174">
+                <wp:simplePos x="0" y="0"/>
+                <wp:positionH relativeFrom="column">
+                  <wp:posOffset>463550</wp:posOffset>
+                </wp:positionH>
+                <wp:positionV relativeFrom="paragraph">
+                  <wp:posOffset>126365</wp:posOffset>
                 </wp:positionV>
                 <wp:extent cx="742950" cy="215900"/>
                 <wp:effectExtent l="0" t="0" r="19050" b="12700"/>
@@ -589,7 +954,7 @@
           </mc:Choice>
           <mc:Fallback>
             <w:pict>
-              <v:shape w14:anchorId="74A92799" id="_x0000_s1028" type="#_x0000_t202" style="position:absolute;left:0;text-align:left;margin-left:8pt;margin-top:101.9pt;width:58.5pt;height:17pt;z-index:251666432;visibility:visible;mso-wrap-style:square;mso-width-percent:0;mso-height-percent:0;mso-wrap-distance-left:9pt;mso-wrap-distance-top:3.6pt;mso-wrap-distance-right:9pt;mso-wrap-distance-bottom:3.6pt;mso-position-horizontal:absolute;mso-position-horizontal-relative:text;mso-position-vertical:absolute;mso-position-vertical-relative:text;mso-width-percent:0;mso-height-percent:0;mso-width-relative:margin;mso-height-relative:margin;v-text-anchor:top" o:gfxdata="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">
+              <v:shape w14:anchorId="74A92799" id="_x0000_s1029" type="#_x0000_t202" style="position:absolute;margin-left:36.5pt;margin-top:9.95pt;width:58.5pt;height:17pt;z-index:251663872;visibility:visible;mso-wrap-style:square;mso-width-percent:0;mso-height-percent:0;mso-wrap-distance-left:9pt;mso-wrap-distance-top:3.6pt;mso-wrap-distance-right:9pt;mso-wrap-distance-bottom:3.6pt;mso-position-horizontal:absolute;mso-position-horizontal-relative:text;mso-position-vertical:absolute;mso-position-vertical-relative:text;mso-width-percent:0;mso-height-percent:0;mso-width-relative:margin;mso-height-relative:margin;v-text-anchor:top" o:gfxdata="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">
                 <v:textbox>
                   <w:txbxContent>
                     <w:p>
@@ -619,129 +984,14 @@
         <w:rPr>
           <w:noProof/>
         </w:rPr>
-        <mc:AlternateContent>
-          <mc:Choice Requires="wps">
-            <w:drawing>
-              <wp:anchor distT="45720" distB="45720" distL="114300" distR="114300" simplePos="0" relativeHeight="251668480" behindDoc="1" locked="0" layoutInCell="1" allowOverlap="1" wp14:anchorId="1E6DE653" wp14:editId="5C823F58">
-                <wp:simplePos x="0" y="0"/>
-                <wp:positionH relativeFrom="column">
-                  <wp:posOffset>3143250</wp:posOffset>
-                </wp:positionH>
-                <wp:positionV relativeFrom="paragraph">
-                  <wp:posOffset>3078480</wp:posOffset>
-                </wp:positionV>
-                <wp:extent cx="749300" cy="323850"/>
-                <wp:effectExtent l="0" t="0" r="12700" b="19050"/>
-                <wp:wrapTight wrapText="bothSides">
-                  <wp:wrapPolygon edited="0">
-                    <wp:start x="0" y="0"/>
-                    <wp:lineTo x="0" y="21600"/>
-                    <wp:lineTo x="21417" y="21600"/>
-                    <wp:lineTo x="21417" y="0"/>
-                    <wp:lineTo x="0" y="0"/>
-                  </wp:wrapPolygon>
-                </wp:wrapTight>
-                <wp:docPr id="6" name="Text Box 2"/>
-                <wp:cNvGraphicFramePr>
-                  <a:graphicFrameLocks xmlns:a="http://schemas.openxmlformats.org/drawingml/2006/main"/>
-                </wp:cNvGraphicFramePr>
-                <a:graphic xmlns:a="http://schemas.openxmlformats.org/drawingml/2006/main">
-                  <a:graphicData uri="http://schemas.microsoft.com/office/word/2010/wordprocessingShape">
-                    <wps:wsp>
-                      <wps:cNvSpPr txBox="1">
-                        <a:spLocks noChangeArrowheads="1"/>
-                      </wps:cNvSpPr>
-                      <wps:spPr bwMode="auto">
-                        <a:xfrm>
-                          <a:off x="0" y="0"/>
-                          <a:ext cx="749300" cy="323850"/>
-                        </a:xfrm>
-                        <a:prstGeom prst="rect">
-                          <a:avLst/>
-                        </a:prstGeom>
-                        <a:solidFill>
-                          <a:srgbClr val="FFFFFF"/>
-                        </a:solidFill>
-                        <a:ln w="9525">
-                          <a:solidFill>
-                            <a:srgbClr val="000000"/>
-                          </a:solidFill>
-                          <a:miter lim="800000"/>
-                          <a:headEnd/>
-                          <a:tailEnd/>
-                        </a:ln>
-                      </wps:spPr>
-                      <wps:txbx>
-                        <w:txbxContent>
-                          <w:p>
-                            <w:pPr>
-                              <w:rPr>
-                                <w:sz w:val="14"/>
-                                <w:szCs w:val="14"/>
-                              </w:rPr>
-                            </w:pPr>
-                            <w:r>
-                              <w:rPr>
-                                <w:sz w:val="14"/>
-                                <w:szCs w:val="14"/>
-                              </w:rPr>
-                              <w:t>B – INTERVIEW OVER space</w:t>
-                            </w:r>
-                          </w:p>
-                        </w:txbxContent>
-                      </wps:txbx>
-                      <wps:bodyPr rot="0" vert="horz" wrap="square" lIns="91440" tIns="45720" rIns="91440" bIns="45720" anchor="t" anchorCtr="0">
-                        <a:noAutofit/>
-                      </wps:bodyPr>
-                    </wps:wsp>
-                  </a:graphicData>
-                </a:graphic>
-                <wp14:sizeRelH relativeFrom="margin">
-                  <wp14:pctWidth>0</wp14:pctWidth>
-                </wp14:sizeRelH>
-                <wp14:sizeRelV relativeFrom="margin">
-                  <wp14:pctHeight>0</wp14:pctHeight>
-                </wp14:sizeRelV>
-              </wp:anchor>
-            </w:drawing>
-          </mc:Choice>
-          <mc:Fallback>
-            <w:pict>
-              <v:shape w14:anchorId="1E6DE653" id="_x0000_s1029" type="#_x0000_t202" style="position:absolute;left:0;text-align:left;margin-left:247.5pt;margin-top:242.4pt;width:59pt;height:25.5pt;z-index:-251648000;visibility:visible;mso-wrap-style:square;mso-width-percent:0;mso-height-percent:0;mso-wrap-distance-left:9pt;mso-wrap-distance-top:3.6pt;mso-wrap-distance-right:9pt;mso-wrap-distance-bottom:3.6pt;mso-position-horizontal:absolute;mso-position-horizontal-relative:text;mso-position-vertical:absolute;mso-position-vertical-relative:text;mso-width-percent:0;mso-height-percent:0;mso-width-relative:margin;mso-height-relative:margin;v-text-anchor:top" o:gfxdata="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">
-                <v:textbox>
-                  <w:txbxContent>
-                    <w:p>
-                      <w:pPr>
-                        <w:rPr>
-                          <w:sz w:val="14"/>
-                          <w:szCs w:val="14"/>
-                        </w:rPr>
-                      </w:pPr>
-                      <w:r>
-                        <w:rPr>
-                          <w:sz w:val="14"/>
-                          <w:szCs w:val="14"/>
-                        </w:rPr>
-                        <w:t>B – INTERVIEW OVER space</w:t>
-                      </w:r>
-                    </w:p>
-                  </w:txbxContent>
-                </v:textbox>
-                <w10:wrap type="tight"/>
-              </v:shape>
-            </w:pict>
-          </mc:Fallback>
-        </mc:AlternateContent>
-      </w:r>
-      <w:r>
         <w:drawing>
-          <wp:anchor distT="0" distB="0" distL="114300" distR="114300" simplePos="0" relativeHeight="251658240" behindDoc="1" locked="0" layoutInCell="1" allowOverlap="1" wp14:anchorId="23D29EC4" wp14:editId="219DA5C1">
+          <wp:anchor distT="0" distB="0" distL="114300" distR="114300" simplePos="0" relativeHeight="251624960" behindDoc="1" locked="0" layoutInCell="1" allowOverlap="1" wp14:anchorId="23D29EC4" wp14:editId="67A317E8">
             <wp:simplePos x="0" y="0"/>
             <wp:positionH relativeFrom="margin">
-              <wp:posOffset>88265</wp:posOffset>
+              <wp:posOffset>506730</wp:posOffset>
             </wp:positionH>
             <wp:positionV relativeFrom="paragraph">
-              <wp:posOffset>1243330</wp:posOffset>
+              <wp:posOffset>100965</wp:posOffset>
             </wp:positionV>
             <wp:extent cx="4775200" cy="2685415"/>
             <wp:effectExtent l="0" t="0" r="6350" b="635"/>
@@ -766,7 +1016,7 @@
                     <pic:cNvPicPr/>
                   </pic:nvPicPr>
                   <pic:blipFill>
-                    <a:blip r:embed="rId5" cstate="print">
+                    <a:blip r:embed="rId7" cstate="print">
                       <a:extLst>
                         <a:ext uri="{28A0092B-C50C-407E-A947-70E740481C1C}">
                           <a14:useLocalDpi xmlns:a14="http://schemas.microsoft.com/office/drawing/2010/main" val="0"/>
@@ -798,13 +1048,547 @@
           </wp:anchor>
         </w:drawing>
       </w:r>
-      <w:proofErr w:type="spellStart"/>
-      <w:r>
-        <w:t>xdgh</w:t>
-      </w:r>
-      <w:proofErr w:type="spellEnd"/>
+      <w:r>
+        <w:br w:type="page"/>
+      </w:r>
+    </w:p>
+    <w:p>
+      <w:r>
+        <w:lastRenderedPageBreak/>
+        <w:t xml:space="preserve">Due </w:t>
+      </w:r>
+      <w:r>
+        <w:t xml:space="preserve">to a lack of time management, </w:t>
+      </w:r>
+      <w:r>
+        <w:t xml:space="preserve">there were multiple </w:t>
+      </w:r>
+      <w:r>
+        <w:t xml:space="preserve">ideas and key </w:t>
+      </w:r>
+      <w:r>
+        <w:t xml:space="preserve">areas of the development cycle which were not carried out. </w:t>
+      </w:r>
+      <w:r>
+        <w:t>The main example of this being play testing - no play testing was carried out, meaning we</w:t>
+      </w:r>
+      <w:r>
+        <w:t xml:space="preserve"> could not </w:t>
+      </w:r>
+      <w:r>
+        <w:t>improve</w:t>
+      </w:r>
+      <w:r>
+        <w:t xml:space="preserve"> </w:t>
+      </w:r>
+      <w:r>
+        <w:t>the game</w:t>
+      </w:r>
+      <w:r>
+        <w:t xml:space="preserve">. This </w:t>
+      </w:r>
+      <w:r>
+        <w:t>suggests there could be significant flaws in our game</w:t>
+      </w:r>
+      <w:r>
+        <w:t xml:space="preserve"> that we have </w:t>
+      </w:r>
+      <w:r>
+        <w:t xml:space="preserve">not </w:t>
+      </w:r>
+      <w:r>
+        <w:t>found</w:t>
+      </w:r>
+      <w:r>
+        <w:t xml:space="preserve">, as well as </w:t>
+      </w:r>
+      <w:r>
+        <w:t>some mechanics not being tested</w:t>
+      </w:r>
+      <w:r>
+        <w:t xml:space="preserve">. </w:t>
+      </w:r>
+      <w:r>
+        <w:t>For instance, we wanted to implement trading into the game, but</w:t>
+      </w:r>
+      <w:r>
+        <w:t xml:space="preserve"> having only one Job card active in </w:t>
+      </w:r>
+      <w:r>
+        <w:t xml:space="preserve">a </w:t>
+      </w:r>
+      <w:r>
+        <w:t>game nullifies trading</w:t>
+      </w:r>
+      <w:r>
+        <w:t>.</w:t>
+      </w:r>
+      <w:r>
+        <w:t xml:space="preserve"> Furthermore, we did not have time to design the Job</w:t>
+      </w:r>
+      <w:r>
+        <w:t>s</w:t>
+      </w:r>
+      <w:r>
+        <w:t xml:space="preserve"> and Skills cards</w:t>
+      </w:r>
+      <w:r>
+        <w:t xml:space="preserve"> or the “</w:t>
+      </w:r>
+      <w:r>
+        <w:t>Lose Skill</w:t>
+      </w:r>
+      <w:r>
+        <w:t>” square.</w:t>
+      </w:r>
+    </w:p>
+    <w:p>
+      <w:r>
+        <w:t xml:space="preserve">Solving this problem was </w:t>
+      </w:r>
+      <w:r>
+        <w:t xml:space="preserve">very </w:t>
+      </w:r>
+      <w:r>
+        <w:t>efficient as a team as we evolve</w:t>
+      </w:r>
+      <w:r>
+        <w:t>d</w:t>
+      </w:r>
+      <w:r>
+        <w:t xml:space="preserve"> ideas </w:t>
+      </w:r>
+      <w:r>
+        <w:t>from</w:t>
+      </w:r>
+      <w:r>
+        <w:t xml:space="preserve"> each other</w:t>
+      </w:r>
+      <w:r>
+        <w:t>’s</w:t>
+      </w:r>
+      <w:r>
+        <w:t xml:space="preserve">. It also meant we could </w:t>
+      </w:r>
+      <w:r>
+        <w:t>carry out</w:t>
+      </w:r>
+      <w:r>
+        <w:t xml:space="preserve"> multiple </w:t>
+      </w:r>
+      <w:r>
+        <w:t xml:space="preserve">tasks </w:t>
+      </w:r>
+      <w:r>
+        <w:t>at once, for example doing slides for a presentation while other</w:t>
+      </w:r>
+      <w:r>
+        <w:t xml:space="preserve"> members</w:t>
+      </w:r>
+      <w:r>
+        <w:t xml:space="preserve"> designed</w:t>
+      </w:r>
+      <w:r>
+        <w:t xml:space="preserve"> the board, or researched skills that employers look</w:t>
+      </w:r>
+      <w:r>
+        <w:t xml:space="preserve"> for</w:t>
+      </w:r>
+      <w:r>
+        <w:t>.</w:t>
+      </w:r>
+    </w:p>
+    <w:p>
+      <w:r>
+        <w:t>When</w:t>
+      </w:r>
+      <w:r>
+        <w:t xml:space="preserve"> researching </w:t>
+      </w:r>
+      <w:r>
+        <w:t xml:space="preserve">skills that employers look for, we looked </w:t>
+      </w:r>
+      <w:r>
+        <w:t>at jobs</w:t>
+      </w:r>
+      <w:r>
+        <w:t xml:space="preserve"> in the software development industry</w:t>
+      </w:r>
+      <w:r>
+        <w:t xml:space="preserve"> on Indeed</w:t>
+      </w:r>
+      <w:r>
+        <w:t>.</w:t>
+      </w:r>
+      <w:r>
+        <w:t xml:space="preserve"> We found many </w:t>
+      </w:r>
+      <w:r>
+        <w:t xml:space="preserve">common </w:t>
+      </w:r>
+      <w:r>
+        <w:t xml:space="preserve">skills, </w:t>
+      </w:r>
+      <w:r>
+        <w:t>such as</w:t>
+      </w:r>
+      <w:r>
+        <w:t xml:space="preserve"> good analysis</w:t>
+      </w:r>
+      <w:r>
+        <w:t xml:space="preserve">, </w:t>
+      </w:r>
+      <w:r>
+        <w:t>teamwork</w:t>
+      </w:r>
+      <w:r>
+        <w:t>,</w:t>
+      </w:r>
+      <w:r>
+        <w:t xml:space="preserve"> and time management skills, as well as good knowledge of programming la</w:t>
+      </w:r>
+      <w:r>
+        <w:t>n</w:t>
+      </w:r>
+      <w:r>
+        <w:t>guages</w:t>
+      </w:r>
+      <w:r>
+        <w:t>, and experience in the industry.</w:t>
+      </w:r>
+    </w:p>
+    <w:p>
+      <w:r>
+        <w:t xml:space="preserve">In this session, </w:t>
+      </w:r>
+      <w:r>
+        <w:t>we all learnt</w:t>
+      </w:r>
+      <w:r>
+        <w:t xml:space="preserve"> to </w:t>
+      </w:r>
+      <w:r>
+        <w:t xml:space="preserve">collaborate </w:t>
+      </w:r>
+      <w:r>
+        <w:t>as a team</w:t>
+      </w:r>
+      <w:r>
+        <w:t xml:space="preserve">, due to us </w:t>
+      </w:r>
+      <w:r>
+        <w:t>needing</w:t>
+      </w:r>
+      <w:r>
+        <w:t xml:space="preserve"> to </w:t>
+      </w:r>
+      <w:r>
+        <w:t xml:space="preserve">build </w:t>
+      </w:r>
+      <w:r>
+        <w:t xml:space="preserve">the idea for our game, </w:t>
+      </w:r>
+      <w:r>
+        <w:t xml:space="preserve">design </w:t>
+      </w:r>
+      <w:r>
+        <w:t>the board and other items in our game</w:t>
+      </w:r>
+      <w:r>
+        <w:t xml:space="preserve">, </w:t>
+      </w:r>
+      <w:r>
+        <w:t xml:space="preserve">and </w:t>
+      </w:r>
+      <w:r>
+        <w:t>making our presentation</w:t>
+      </w:r>
+      <w:r>
+        <w:t xml:space="preserve">. </w:t>
+      </w:r>
+      <w:r>
+        <w:t>W</w:t>
+      </w:r>
+      <w:r>
+        <w:t xml:space="preserve">e </w:t>
+      </w:r>
+      <w:r>
+        <w:t xml:space="preserve">also </w:t>
+      </w:r>
+      <w:r>
+        <w:t>learnt the importance of time management</w:t>
+      </w:r>
+      <w:r>
+        <w:t>, realising</w:t>
+      </w:r>
+      <w:r>
+        <w:t xml:space="preserve"> we should decid</w:t>
+      </w:r>
+      <w:r>
+        <w:t xml:space="preserve">e </w:t>
+      </w:r>
+      <w:r>
+        <w:t>the</w:t>
+      </w:r>
+      <w:r>
+        <w:t xml:space="preserve"> </w:t>
+      </w:r>
+      <w:r>
+        <w:t>foundation of an idea</w:t>
+      </w:r>
+      <w:r>
+        <w:t xml:space="preserve"> and</w:t>
+      </w:r>
+      <w:r>
+        <w:t xml:space="preserve"> build from there</w:t>
+      </w:r>
+      <w:r>
+        <w:t>, i</w:t>
+      </w:r>
+      <w:r>
+        <w:t>nstead of trying to find the “perfect” idea</w:t>
+      </w:r>
+      <w:r>
+        <w:t>.</w:t>
+      </w:r>
+      <w:r>
+        <w:t xml:space="preserve"> </w:t>
+      </w:r>
+    </w:p>
+    <w:p>
+      <w:r>
+        <w:rPr>
+          <w:noProof/>
+        </w:rPr>
+        <mc:AlternateContent>
+          <mc:Choice Requires="wps">
+            <w:drawing>
+              <wp:anchor distT="45720" distB="45720" distL="114300" distR="114300" simplePos="0" relativeHeight="251710976" behindDoc="0" locked="0" layoutInCell="1" allowOverlap="1" wp14:anchorId="181165CF" wp14:editId="22F21453">
+                <wp:simplePos x="0" y="0"/>
+                <wp:positionH relativeFrom="margin">
+                  <wp:posOffset>469900</wp:posOffset>
+                </wp:positionH>
+                <wp:positionV relativeFrom="paragraph">
+                  <wp:posOffset>2430780</wp:posOffset>
+                </wp:positionV>
+                <wp:extent cx="3632200" cy="247650"/>
+                <wp:effectExtent l="0" t="0" r="25400" b="19050"/>
+                <wp:wrapSquare wrapText="bothSides"/>
+                <wp:docPr id="217" name="Text Box 2"/>
+                <wp:cNvGraphicFramePr>
+                  <a:graphicFrameLocks xmlns:a="http://schemas.openxmlformats.org/drawingml/2006/main"/>
+                </wp:cNvGraphicFramePr>
+                <a:graphic xmlns:a="http://schemas.openxmlformats.org/drawingml/2006/main">
+                  <a:graphicData uri="http://schemas.microsoft.com/office/word/2010/wordprocessingShape">
+                    <wps:wsp>
+                      <wps:cNvSpPr txBox="1">
+                        <a:spLocks noChangeArrowheads="1"/>
+                      </wps:cNvSpPr>
+                      <wps:spPr bwMode="auto">
+                        <a:xfrm>
+                          <a:off x="0" y="0"/>
+                          <a:ext cx="3632200" cy="247650"/>
+                        </a:xfrm>
+                        <a:prstGeom prst="rect">
+                          <a:avLst/>
+                        </a:prstGeom>
+                        <a:solidFill>
+                          <a:srgbClr val="FFFFFF"/>
+                        </a:solidFill>
+                        <a:ln w="9525">
+                          <a:solidFill>
+                            <a:srgbClr val="000000"/>
+                          </a:solidFill>
+                          <a:miter lim="800000"/>
+                          <a:headEnd/>
+                          <a:tailEnd/>
+                        </a:ln>
+                      </wps:spPr>
+                      <wps:txbx>
+                        <w:txbxContent>
+                          <w:p>
+                            <w:pPr>
+                              <w:rPr>
+                                <w:sz w:val="18"/>
+                                <w:szCs w:val="18"/>
+                              </w:rPr>
+                            </w:pPr>
+                            <w:r>
+                              <w:rPr>
+                                <w:sz w:val="18"/>
+                                <w:szCs w:val="18"/>
+                              </w:rPr>
+                              <w:t>Figure 2, illustrating the 12 Skills we decided to implement into the game.</w:t>
+                            </w:r>
+                          </w:p>
+                        </w:txbxContent>
+                      </wps:txbx>
+                      <wps:bodyPr rot="0" vert="horz" wrap="square" lIns="91440" tIns="45720" rIns="91440" bIns="45720" anchor="t" anchorCtr="0">
+                        <a:noAutofit/>
+                      </wps:bodyPr>
+                    </wps:wsp>
+                  </a:graphicData>
+                </a:graphic>
+                <wp14:sizeRelH relativeFrom="margin">
+                  <wp14:pctWidth>0</wp14:pctWidth>
+                </wp14:sizeRelH>
+                <wp14:sizeRelV relativeFrom="margin">
+                  <wp14:pctHeight>0</wp14:pctHeight>
+                </wp14:sizeRelV>
+              </wp:anchor>
+            </w:drawing>
+          </mc:Choice>
+          <mc:Fallback>
+            <w:pict>
+              <v:shape w14:anchorId="181165CF" id="_x0000_s1030" type="#_x0000_t202" style="position:absolute;margin-left:37pt;margin-top:191.4pt;width:286pt;height:19.5pt;z-index:251710976;visibility:visible;mso-wrap-style:square;mso-width-percent:0;mso-height-percent:0;mso-wrap-distance-left:9pt;mso-wrap-distance-top:3.6pt;mso-wrap-distance-right:9pt;mso-wrap-distance-bottom:3.6pt;mso-position-horizontal:absolute;mso-position-horizontal-relative:margin;mso-position-vertical:absolute;mso-position-vertical-relative:text;mso-width-percent:0;mso-height-percent:0;mso-width-relative:margin;mso-height-relative:margin;v-text-anchor:top" o:gfxdata="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">
+                <v:textbox>
+                  <w:txbxContent>
+                    <w:p>
+                      <w:pPr>
+                        <w:rPr>
+                          <w:sz w:val="18"/>
+                          <w:szCs w:val="18"/>
+                        </w:rPr>
+                      </w:pPr>
+                      <w:r>
+                        <w:rPr>
+                          <w:sz w:val="18"/>
+                          <w:szCs w:val="18"/>
+                        </w:rPr>
+                        <w:t>Figure 2, illustrating the 12 Skills we decided to implement into the game.</w:t>
+                      </w:r>
+                    </w:p>
+                  </w:txbxContent>
+                </v:textbox>
+                <w10:wrap type="square" anchorx="margin"/>
+              </v:shape>
+            </w:pict>
+          </mc:Fallback>
+        </mc:AlternateContent>
+      </w:r>
+      <w:r>
+        <w:rPr>
+          <w:noProof/>
+        </w:rPr>
+        <w:drawing>
+          <wp:anchor distT="0" distB="0" distL="114300" distR="114300" simplePos="0" relativeHeight="251705856" behindDoc="1" locked="0" layoutInCell="1" allowOverlap="1" wp14:anchorId="1DDD80E9" wp14:editId="3625DEF1">
+            <wp:simplePos x="0" y="0"/>
+            <wp:positionH relativeFrom="margin">
+              <wp:posOffset>463550</wp:posOffset>
+            </wp:positionH>
+            <wp:positionV relativeFrom="page">
+              <wp:posOffset>4859020</wp:posOffset>
+            </wp:positionV>
+            <wp:extent cx="3752850" cy="2057400"/>
+            <wp:effectExtent l="0" t="0" r="0" b="0"/>
+            <wp:wrapTight wrapText="bothSides">
+              <wp:wrapPolygon edited="0">
+                <wp:start x="0" y="0"/>
+                <wp:lineTo x="0" y="21400"/>
+                <wp:lineTo x="21490" y="21400"/>
+                <wp:lineTo x="21490" y="0"/>
+                <wp:lineTo x="0" y="0"/>
+              </wp:wrapPolygon>
+            </wp:wrapTight>
+            <wp:docPr id="2" name="Picture 2"/>
+            <wp:cNvGraphicFramePr>
+              <a:graphicFrameLocks xmlns:a="http://schemas.openxmlformats.org/drawingml/2006/main" noChangeAspect="1"/>
+            </wp:cNvGraphicFramePr>
+            <a:graphic xmlns:a="http://schemas.openxmlformats.org/drawingml/2006/main">
+              <a:graphicData uri="http://schemas.openxmlformats.org/drawingml/2006/picture">
+                <pic:pic xmlns:pic="http://schemas.openxmlformats.org/drawingml/2006/picture">
+                  <pic:nvPicPr>
+                    <pic:cNvPr id="1" name=""/>
+                    <pic:cNvPicPr/>
+                  </pic:nvPicPr>
+                  <pic:blipFill rotWithShape="1">
+                    <a:blip r:embed="rId8">
+                      <a:extLst>
+                        <a:ext uri="{28A0092B-C50C-407E-A947-70E740481C1C}">
+                          <a14:useLocalDpi xmlns:a14="http://schemas.microsoft.com/office/drawing/2010/main" val="0"/>
+                        </a:ext>
+                      </a:extLst>
+                    </a:blip>
+                    <a:srcRect l="38455" t="40196" r="24530" b="23728"/>
+                    <a:stretch/>
+                  </pic:blipFill>
+                  <pic:spPr bwMode="auto">
+                    <a:xfrm>
+                      <a:off x="0" y="0"/>
+                      <a:ext cx="3752850" cy="2057400"/>
+                    </a:xfrm>
+                    <a:prstGeom prst="rect">
+                      <a:avLst/>
+                    </a:prstGeom>
+                    <a:ln>
+                      <a:noFill/>
+                    </a:ln>
+                    <a:extLst>
+                      <a:ext uri="{53640926-AAD7-44D8-BBD7-CCE9431645EC}">
+                        <a14:shadowObscured xmlns:a14="http://schemas.microsoft.com/office/drawing/2010/main"/>
+                      </a:ext>
+                    </a:extLst>
+                  </pic:spPr>
+                </pic:pic>
+              </a:graphicData>
+            </a:graphic>
+            <wp14:sizeRelH relativeFrom="margin">
+              <wp14:pctWidth>0</wp14:pctWidth>
+            </wp14:sizeRelH>
+            <wp14:sizeRelV relativeFrom="margin">
+              <wp14:pctHeight>0</wp14:pctHeight>
+            </wp14:sizeRelV>
+          </wp:anchor>
+        </w:drawing>
+      </w:r>
+    </w:p>
+    <w:p/>
+    <w:p/>
+    <w:p/>
+    <w:p/>
+    <w:p/>
+    <w:p/>
+    <w:p/>
+    <w:p/>
+    <w:p/>
+    <w:p/>
+    <w:p>
+      <w:r>
+        <w:t xml:space="preserve">Team Members: </w:t>
+      </w:r>
+    </w:p>
+    <w:p>
+      <w:r>
+        <w:t>Steve Yap Hou Yuen</w:t>
+      </w:r>
+    </w:p>
+    <w:p>
+      <w:r>
+        <w:t>Will Connell</w:t>
+      </w:r>
+    </w:p>
+    <w:p>
+      <w:r>
+        <w:t>Josh Wye</w:t>
+      </w:r>
+    </w:p>
+    <w:p>
+      <w:r>
+        <w:t>Steven Smith</w:t>
+      </w:r>
+    </w:p>
+    <w:p>
+      <w:r>
+        <w:t>Giancarlo Trinidad</w:t>
+      </w:r>
+    </w:p>
+    <w:p>
+      <w:r>
+        <w:t>Rowan Noble</w:t>
+      </w:r>
     </w:p>
     <w:sectPr>
+      <w:headerReference w:type="default" r:id="rId9"/>
       <w:pgSz w:w="11906" w:h="16838"/>
       <w:pgMar w:top="1440" w:right="1440" w:bottom="1440" w:left="1440" w:header="708" w:footer="708" w:gutter="0"/>
       <w:cols w:space="708"/>
@@ -814,9 +1598,203 @@
 </w:document>
 </file>
 
+<file path=word/endnotes.xml><?xml version="1.0" encoding="utf-8"?>
+<w:endnotes xmlns:wpc="http://schemas.microsoft.com/office/word/2010/wordprocessingCanvas" xmlns:cx="http://schemas.microsoft.com/office/drawing/2014/chartex" xmlns:cx1="http://schemas.microsoft.com/office/drawing/2015/9/8/chartex" xmlns:cx2="http://schemas.microsoft.com/office/drawing/2015/10/21/chartex" xmlns:cx3="http://schemas.microsoft.com/office/drawing/2016/5/9/chartex" xmlns:cx4="http://schemas.microsoft.com/office/drawing/2016/5/10/chartex" xmlns:cx5="http://schemas.microsoft.com/office/drawing/2016/5/11/chartex" xmlns:cx6="http://schemas.microsoft.com/office/drawing/2016/5/12/chartex" xmlns:cx7="http://schemas.microsoft.com/office/drawing/2016/5/13/chartex" xmlns:cx8="http://schemas.microsoft.com/office/drawing/2016/5/14/chartex" xmlns:mc="http://schemas.openxmlformats.org/markup-compatibility/2006" xmlns:aink="http://schemas.microsoft.com/office/drawing/2016/ink" xmlns:am3d="http://schemas.microsoft.com/office/drawing/2017/model3d" xmlns:o="urn:schemas-microsoft-com:office:office" xmlns:r="http://schemas.openxmlformats.org/officeDocument/2006/relationships" xmlns:m="http://schemas.openxmlformats.org/officeDocument/2006/math" xmlns:v="urn:schemas-microsoft-com:vml" xmlns:wp14="http://schemas.microsoft.com/office/word/2010/wordprocessingDrawing" xmlns:wp="http://schemas.openxmlformats.org/drawingml/2006/wordprocessingDrawing" xmlns:w10="urn:schemas-microsoft-com:office:word" xmlns:w="http://schemas.openxmlformats.org/wordprocessingml/2006/main" xmlns:w14="http://schemas.microsoft.com/office/word/2010/wordml" xmlns:w15="http://schemas.microsoft.com/office/word/2012/wordml" xmlns:w16cex="http://schemas.microsoft.com/office/word/2018/wordml/cex" xmlns:w16cid="http://schemas.microsoft.com/office/word/2016/wordml/cid" xmlns:w16="http://schemas.microsoft.com/office/word/2018/wordml" xmlns:w16se="http://schemas.microsoft.com/office/word/2015/wordml/symex" xmlns:wpg="http://schemas.microsoft.com/office/word/2010/wordprocessingGroup" xmlns:wpi="http://schemas.microsoft.com/office/word/2010/wordprocessingInk" xmlns:wne="http://schemas.microsoft.com/office/word/2006/wordml" xmlns:wps="http://schemas.microsoft.com/office/word/2010/wordprocessingShape" mc:Ignorable="w14 w15 w16se w16cid w16 w16cex wp14">
+  <w:endnote w:type="separator" w:id="-1">
+    <w:p>
+      <w:pPr>
+        <w:spacing w:after="0" w:line="240" w:lineRule="auto"/>
+      </w:pPr>
+      <w:r>
+        <w:separator/>
+      </w:r>
+    </w:p>
+  </w:endnote>
+  <w:endnote w:type="continuationSeparator" w:id="0">
+    <w:p>
+      <w:pPr>
+        <w:spacing w:after="0" w:line="240" w:lineRule="auto"/>
+      </w:pPr>
+      <w:r>
+        <w:continuationSeparator/>
+      </w:r>
+    </w:p>
+  </w:endnote>
+</w:endnotes>
+</file>
+
+<file path=word/footnotes.xml><?xml version="1.0" encoding="utf-8"?>
+<w:footnotes xmlns:wpc="http://schemas.microsoft.com/office/word/2010/wordprocessingCanvas" xmlns:cx="http://schemas.microsoft.com/office/drawing/2014/chartex" xmlns:cx1="http://schemas.microsoft.com/office/drawing/2015/9/8/chartex" xmlns:cx2="http://schemas.microsoft.com/office/drawing/2015/10/21/chartex" xmlns:cx3="http://schemas.microsoft.com/office/drawing/2016/5/9/chartex" xmlns:cx4="http://schemas.microsoft.com/office/drawing/2016/5/10/chartex" xmlns:cx5="http://schemas.microsoft.com/office/drawing/2016/5/11/chartex" xmlns:cx6="http://schemas.microsoft.com/office/drawing/2016/5/12/chartex" xmlns:cx7="http://schemas.microsoft.com/office/drawing/2016/5/13/chartex" xmlns:cx8="http://schemas.microsoft.com/office/drawing/2016/5/14/chartex" xmlns:mc="http://schemas.openxmlformats.org/markup-compatibility/2006" xmlns:aink="http://schemas.microsoft.com/office/drawing/2016/ink" xmlns:am3d="http://schemas.microsoft.com/office/drawing/2017/model3d" xmlns:o="urn:schemas-microsoft-com:office:office" xmlns:r="http://schemas.openxmlformats.org/officeDocument/2006/relationships" xmlns:m="http://schemas.openxmlformats.org/officeDocument/2006/math" xmlns:v="urn:schemas-microsoft-com:vml" xmlns:wp14="http://schemas.microsoft.com/office/word/2010/wordprocessingDrawing" xmlns:wp="http://schemas.openxmlformats.org/drawingml/2006/wordprocessingDrawing" xmlns:w10="urn:schemas-microsoft-com:office:word" xmlns:w="http://schemas.openxmlformats.org/wordprocessingml/2006/main" xmlns:w14="http://schemas.microsoft.com/office/word/2010/wordml" xmlns:w15="http://schemas.microsoft.com/office/word/2012/wordml" xmlns:w16cex="http://schemas.microsoft.com/office/word/2018/wordml/cex" xmlns:w16cid="http://schemas.microsoft.com/office/word/2016/wordml/cid" xmlns:w16="http://schemas.microsoft.com/office/word/2018/wordml" xmlns:w16se="http://schemas.microsoft.com/office/word/2015/wordml/symex" xmlns:wpg="http://schemas.microsoft.com/office/word/2010/wordprocessingGroup" xmlns:wpi="http://schemas.microsoft.com/office/word/2010/wordprocessingInk" xmlns:wne="http://schemas.microsoft.com/office/word/2006/wordml" xmlns:wps="http://schemas.microsoft.com/office/word/2010/wordprocessingShape" mc:Ignorable="w14 w15 w16se w16cid w16 w16cex wp14">
+  <w:footnote w:type="separator" w:id="-1">
+    <w:p>
+      <w:pPr>
+        <w:spacing w:after="0" w:line="240" w:lineRule="auto"/>
+      </w:pPr>
+      <w:r>
+        <w:separator/>
+      </w:r>
+    </w:p>
+  </w:footnote>
+  <w:footnote w:type="continuationSeparator" w:id="0">
+    <w:p>
+      <w:pPr>
+        <w:spacing w:after="0" w:line="240" w:lineRule="auto"/>
+      </w:pPr>
+      <w:r>
+        <w:continuationSeparator/>
+      </w:r>
+    </w:p>
+  </w:footnote>
+</w:footnotes>
+</file>
+
+<file path=word/header1.xml><?xml version="1.0" encoding="utf-8"?>
+<w:hdr xmlns:wpc="http://schemas.microsoft.com/office/word/2010/wordprocessingCanvas" xmlns:cx="http://schemas.microsoft.com/office/drawing/2014/chartex" xmlns:cx1="http://schemas.microsoft.com/office/drawing/2015/9/8/chartex" xmlns:cx2="http://schemas.microsoft.com/office/drawing/2015/10/21/chartex" xmlns:cx3="http://schemas.microsoft.com/office/drawing/2016/5/9/chartex" xmlns:cx4="http://schemas.microsoft.com/office/drawing/2016/5/10/chartex" xmlns:cx5="http://schemas.microsoft.com/office/drawing/2016/5/11/chartex" xmlns:cx6="http://schemas.microsoft.com/office/drawing/2016/5/12/chartex" xmlns:cx7="http://schemas.microsoft.com/office/drawing/2016/5/13/chartex" xmlns:cx8="http://schemas.microsoft.com/office/drawing/2016/5/14/chartex" xmlns:mc="http://schemas.openxmlformats.org/markup-compatibility/2006" xmlns:aink="http://schemas.microsoft.com/office/drawing/2016/ink" xmlns:am3d="http://schemas.microsoft.com/office/drawing/2017/model3d" xmlns:o="urn:schemas-microsoft-com:office:office" xmlns:r="http://schemas.openxmlformats.org/officeDocument/2006/relationships" xmlns:m="http://schemas.openxmlformats.org/officeDocument/2006/math" xmlns:v="urn:schemas-microsoft-com:vml" xmlns:wp14="http://schemas.microsoft.com/office/word/2010/wordprocessingDrawing" xmlns:wp="http://schemas.openxmlformats.org/drawingml/2006/wordprocessingDrawing" xmlns:w10="urn:schemas-microsoft-com:office:word" xmlns:w="http://schemas.openxmlformats.org/wordprocessingml/2006/main" xmlns:w14="http://schemas.microsoft.com/office/word/2010/wordml" xmlns:w15="http://schemas.microsoft.com/office/word/2012/wordml" xmlns:w16cex="http://schemas.microsoft.com/office/word/2018/wordml/cex" xmlns:w16cid="http://schemas.microsoft.com/office/word/2016/wordml/cid" xmlns:w16="http://schemas.microsoft.com/office/word/2018/wordml" xmlns:w16se="http://schemas.microsoft.com/office/word/2015/wordml/symex" xmlns:wpg="http://schemas.microsoft.com/office/word/2010/wordprocessingGroup" xmlns:wpi="http://schemas.microsoft.com/office/word/2010/wordprocessingInk" xmlns:wne="http://schemas.microsoft.com/office/word/2006/wordml" xmlns:wps="http://schemas.microsoft.com/office/word/2010/wordprocessingShape" mc:Ignorable="w14 w15 w16se w16cid w16 w16cex wp14">
+  <w:p>
+    <w:pPr>
+      <w:pStyle w:val="Header"/>
+    </w:pPr>
+    <w:r>
+      <w:t>Rowan Noble</w:t>
+    </w:r>
+    <w:r>
+      <w:t>, BSc</w:t>
+    </w:r>
+    <w:r>
+      <w:t xml:space="preserve"> (Hons) Computer Games Technology, Year 1</w:t>
+    </w:r>
+    <w:r>
+      <w:t xml:space="preserve"> </w:t>
+    </w:r>
+    <w:r>
+      <w:t xml:space="preserve">- </w:t>
+    </w:r>
+    <w:r>
+      <w:t>Student ID:</w:t>
+    </w:r>
+    <w:r>
+      <w:t xml:space="preserve"> 19130526</w:t>
+    </w:r>
+  </w:p>
+</w:hdr>
+</file>
+
 <file path=word/numbering.xml><?xml version="1.0" encoding="utf-8"?>
 <w:numbering xmlns:wpc="http://schemas.microsoft.com/office/word/2010/wordprocessingCanvas" xmlns:cx="http://schemas.microsoft.com/office/drawing/2014/chartex" xmlns:cx1="http://schemas.microsoft.com/office/drawing/2015/9/8/chartex" xmlns:cx2="http://schemas.microsoft.com/office/drawing/2015/10/21/chartex" xmlns:cx3="http://schemas.microsoft.com/office/drawing/2016/5/9/chartex" xmlns:cx4="http://schemas.microsoft.com/office/drawing/2016/5/10/chartex" xmlns:cx5="http://schemas.microsoft.com/office/drawing/2016/5/11/chartex" xmlns:cx6="http://schemas.microsoft.com/office/drawing/2016/5/12/chartex" xmlns:cx7="http://schemas.microsoft.com/office/drawing/2016/5/13/chartex" xmlns:cx8="http://schemas.microsoft.com/office/drawing/2016/5/14/chartex" xmlns:mc="http://schemas.openxmlformats.org/markup-compatibility/2006" xmlns:aink="http://schemas.microsoft.com/office/drawing/2016/ink" xmlns:am3d="http://schemas.microsoft.com/office/drawing/2017/model3d" xmlns:o="urn:schemas-microsoft-com:office:office" xmlns:r="http://schemas.openxmlformats.org/officeDocument/2006/relationships" xmlns:m="http://schemas.openxmlformats.org/officeDocument/2006/math" xmlns:v="urn:schemas-microsoft-com:vml" xmlns:wp14="http://schemas.microsoft.com/office/word/2010/wordprocessingDrawing" xmlns:wp="http://schemas.openxmlformats.org/drawingml/2006/wordprocessingDrawing" xmlns:w10="urn:schemas-microsoft-com:office:word" xmlns:w="http://schemas.openxmlformats.org/wordprocessingml/2006/main" xmlns:w14="http://schemas.microsoft.com/office/word/2010/wordml" xmlns:w15="http://schemas.microsoft.com/office/word/2012/wordml" xmlns:w16cex="http://schemas.microsoft.com/office/word/2018/wordml/cex" xmlns:w16cid="http://schemas.microsoft.com/office/word/2016/wordml/cid" xmlns:w16="http://schemas.microsoft.com/office/word/2018/wordml" xmlns:w16se="http://schemas.microsoft.com/office/word/2015/wordml/symex" xmlns:wpg="http://schemas.microsoft.com/office/word/2010/wordprocessingGroup" xmlns:wpi="http://schemas.microsoft.com/office/word/2010/wordprocessingInk" xmlns:wne="http://schemas.microsoft.com/office/word/2006/wordml" xmlns:wps="http://schemas.microsoft.com/office/word/2010/wordprocessingShape" mc:Ignorable="w14 w15 w16se w16cid w16 w16cex wp14">
   <w:abstractNum w:abstractNumId="0" w15:restartNumberingAfterBreak="0">
+    <w:nsid w:val="1E7944EE"/>
+    <w:multiLevelType w:val="hybridMultilevel"/>
+    <w:tmpl w:val="5066D6CA"/>
+    <w:lvl w:ilvl="0" w:tplc="08090001">
+      <w:start w:val="1"/>
+      <w:numFmt w:val="bullet"/>
+      <w:lvlText w:val=""/>
+      <w:lvlJc w:val="left"/>
+      <w:pPr>
+        <w:ind w:left="720" w:hanging="360"/>
+      </w:pPr>
+      <w:rPr>
+        <w:rFonts w:ascii="Symbol" w:hAnsi="Symbol" w:hint="default"/>
+      </w:rPr>
+    </w:lvl>
+    <w:lvl w:ilvl="1" w:tplc="08090003" w:tentative="1">
+      <w:start w:val="1"/>
+      <w:numFmt w:val="bullet"/>
+      <w:lvlText w:val="o"/>
+      <w:lvlJc w:val="left"/>
+      <w:pPr>
+        <w:ind w:left="1440" w:hanging="360"/>
+      </w:pPr>
+      <w:rPr>
+        <w:rFonts w:ascii="Courier New" w:hAnsi="Courier New" w:cs="Courier New" w:hint="default"/>
+      </w:rPr>
+    </w:lvl>
+    <w:lvl w:ilvl="2" w:tplc="08090005" w:tentative="1">
+      <w:start w:val="1"/>
+      <w:numFmt w:val="bullet"/>
+      <w:lvlText w:val=""/>
+      <w:lvlJc w:val="left"/>
+      <w:pPr>
+        <w:ind w:left="2160" w:hanging="360"/>
+      </w:pPr>
+      <w:rPr>
+        <w:rFonts w:ascii="Wingdings" w:hAnsi="Wingdings" w:hint="default"/>
+      </w:rPr>
+    </w:lvl>
+    <w:lvl w:ilvl="3" w:tplc="08090001" w:tentative="1">
+      <w:start w:val="1"/>
+      <w:numFmt w:val="bullet"/>
+      <w:lvlText w:val=""/>
+      <w:lvlJc w:val="left"/>
+      <w:pPr>
+        <w:ind w:left="2880" w:hanging="360"/>
+      </w:pPr>
+      <w:rPr>
+        <w:rFonts w:ascii="Symbol" w:hAnsi="Symbol" w:hint="default"/>
+      </w:rPr>
+    </w:lvl>
+    <w:lvl w:ilvl="4" w:tplc="08090003" w:tentative="1">
+      <w:start w:val="1"/>
+      <w:numFmt w:val="bullet"/>
+      <w:lvlText w:val="o"/>
+      <w:lvlJc w:val="left"/>
+      <w:pPr>
+        <w:ind w:left="3600" w:hanging="360"/>
+      </w:pPr>
+      <w:rPr>
+        <w:rFonts w:ascii="Courier New" w:hAnsi="Courier New" w:cs="Courier New" w:hint="default"/>
+      </w:rPr>
+    </w:lvl>
+    <w:lvl w:ilvl="5" w:tplc="08090005" w:tentative="1">
+      <w:start w:val="1"/>
+      <w:numFmt w:val="bullet"/>
+      <w:lvlText w:val=""/>
+      <w:lvlJc w:val="left"/>
+      <w:pPr>
+        <w:ind w:left="4320" w:hanging="360"/>
+      </w:pPr>
+      <w:rPr>
+        <w:rFonts w:ascii="Wingdings" w:hAnsi="Wingdings" w:hint="default"/>
+      </w:rPr>
+    </w:lvl>
+    <w:lvl w:ilvl="6" w:tplc="08090001" w:tentative="1">
+      <w:start w:val="1"/>
+      <w:numFmt w:val="bullet"/>
+      <w:lvlText w:val=""/>
+      <w:lvlJc w:val="left"/>
+      <w:pPr>
+        <w:ind w:left="5040" w:hanging="360"/>
+      </w:pPr>
+      <w:rPr>
+        <w:rFonts w:ascii="Symbol" w:hAnsi="Symbol" w:hint="default"/>
+      </w:rPr>
+    </w:lvl>
+    <w:lvl w:ilvl="7" w:tplc="08090003" w:tentative="1">
+      <w:start w:val="1"/>
+      <w:numFmt w:val="bullet"/>
+      <w:lvlText w:val="o"/>
+      <w:lvlJc w:val="left"/>
+      <w:pPr>
+        <w:ind w:left="5760" w:hanging="360"/>
+      </w:pPr>
+      <w:rPr>
+        <w:rFonts w:ascii="Courier New" w:hAnsi="Courier New" w:cs="Courier New" w:hint="default"/>
+      </w:rPr>
+    </w:lvl>
+    <w:lvl w:ilvl="8" w:tplc="08090005" w:tentative="1">
+      <w:start w:val="1"/>
+      <w:numFmt w:val="bullet"/>
+      <w:lvlText w:val=""/>
+      <w:lvlJc w:val="left"/>
+      <w:pPr>
+        <w:ind w:left="6480" w:hanging="360"/>
+      </w:pPr>
+      <w:rPr>
+        <w:rFonts w:ascii="Wingdings" w:hAnsi="Wingdings" w:hint="default"/>
+      </w:rPr>
+    </w:lvl>
+  </w:abstractNum>
+  <w:abstractNum w:abstractNumId="1" w15:restartNumberingAfterBreak="0">
     <w:nsid w:val="5F2A20E1"/>
     <w:multiLevelType w:val="hybridMultilevel"/>
     <w:tmpl w:val="26341966"/>
@@ -930,6 +1908,9 @@
     </w:lvl>
   </w:abstractNum>
   <w:num w:numId="1">
+    <w:abstractNumId w:val="1"/>
+  </w:num>
+  <w:num w:numId="2">
     <w:abstractNumId w:val="0"/>
   </w:num>
 </w:numbering>
@@ -1058,6 +2039,7 @@
     <w:lsdException w:name="HTML Sample" w:semiHidden="1" w:unhideWhenUsed="1"/>
     <w:lsdException w:name="HTML Typewriter" w:semiHidden="1" w:unhideWhenUsed="1"/>
     <w:lsdException w:name="HTML Variable" w:semiHidden="1" w:unhideWhenUsed="1"/>
+    <w:lsdException w:name="Normal Table" w:semiHidden="1" w:unhideWhenUsed="1"/>
     <w:lsdException w:name="annotation subject" w:semiHidden="1" w:unhideWhenUsed="1"/>
     <w:lsdException w:name="No List" w:semiHidden="1" w:unhideWhenUsed="1"/>
     <w:lsdException w:name="Outline List 1" w:semiHidden="1" w:unhideWhenUsed="1"/>
@@ -1104,8 +2086,10 @@
     <w:lsdException w:name="Table Subtle 2" w:semiHidden="1" w:unhideWhenUsed="1"/>
     <w:lsdException w:name="Table Web 1" w:semiHidden="1" w:unhideWhenUsed="1"/>
     <w:lsdException w:name="Table Web 2" w:semiHidden="1" w:unhideWhenUsed="1"/>
+    <w:lsdException w:name="Table Web 3" w:semiHidden="1" w:unhideWhenUsed="1"/>
     <w:lsdException w:name="Balloon Text" w:semiHidden="1" w:unhideWhenUsed="1"/>
     <w:lsdException w:name="Table Grid" w:uiPriority="39"/>
+    <w:lsdException w:name="Table Theme" w:semiHidden="1" w:unhideWhenUsed="1"/>
     <w:lsdException w:name="Placeholder Text" w:semiHidden="1"/>
     <w:lsdException w:name="No Spacing" w:uiPriority="1" w:qFormat="1"/>
     <w:lsdException w:name="Light Shading" w:uiPriority="60"/>
@@ -1368,6 +2352,50 @@
       <w:ind w:left="720"/>
       <w:contextualSpacing/>
     </w:pPr>
+  </w:style>
+  <w:style w:type="paragraph" w:styleId="Header">
+    <w:name w:val="header"/>
+    <w:basedOn w:val="Normal"/>
+    <w:link w:val="HeaderChar"/>
+    <w:uiPriority w:val="99"/>
+    <w:unhideWhenUsed/>
+    <w:rsid w:val="00831145"/>
+    <w:pPr>
+      <w:tabs>
+        <w:tab w:val="center" w:pos="4513"/>
+        <w:tab w:val="right" w:pos="9026"/>
+      </w:tabs>
+      <w:spacing w:after="0" w:line="240" w:lineRule="auto"/>
+    </w:pPr>
+  </w:style>
+  <w:style w:type="character" w:customStyle="1" w:styleId="HeaderChar">
+    <w:name w:val="Header Char"/>
+    <w:basedOn w:val="DefaultParagraphFont"/>
+    <w:link w:val="Header"/>
+    <w:uiPriority w:val="99"/>
+    <w:rsid w:val="00831145"/>
+  </w:style>
+  <w:style w:type="paragraph" w:styleId="Footer">
+    <w:name w:val="footer"/>
+    <w:basedOn w:val="Normal"/>
+    <w:link w:val="FooterChar"/>
+    <w:uiPriority w:val="99"/>
+    <w:unhideWhenUsed/>
+    <w:rsid w:val="00831145"/>
+    <w:pPr>
+      <w:tabs>
+        <w:tab w:val="center" w:pos="4513"/>
+        <w:tab w:val="right" w:pos="9026"/>
+      </w:tabs>
+      <w:spacing w:after="0" w:line="240" w:lineRule="auto"/>
+    </w:pPr>
+  </w:style>
+  <w:style w:type="character" w:customStyle="1" w:styleId="FooterChar">
+    <w:name w:val="Footer Char"/>
+    <w:basedOn w:val="DefaultParagraphFont"/>
+    <w:link w:val="Footer"/>
+    <w:uiPriority w:val="99"/>
+    <w:rsid w:val="00831145"/>
   </w:style>
 </w:styles>
 </file>

</xml_diff>